<commit_message>
Sprint 5 - commit 3
Updating the error messages to be visual on screen.
</commit_message>
<xml_diff>
--- a/TreasureHuntDesktopApplication/Documents/Dalzell's Hunt QR Codes Sheet.docx
+++ b/TreasureHuntDesktopApplication/Documents/Dalzell's Hunt QR Codes Sheet.docx
@@ -16,6 +16,159 @@
         </w:rPr>
         <w:t>Dalzell's Hunt</w:t>
       </w:r>
+    </w:p>
+    <w:p>
+      <w:pPr/>
+    </w:p>
+    <w:p>
+      <w:pPr/>
+      <w:r>
+        <w:rPr>
+          <w:lang w:val="en-GB"/>
+        </w:rPr>
+        <w:t>Where do I live</w:t>
+      </w:r>
+    </w:p>
+    <w:p>
+      <drawing xmlns="http://schemas.openxmlformats.org/wordprocessingml/2006/main">
+        <wp:inline xmlns:wp="http://schemas.openxmlformats.org/drawingml/2006/wordprocessingDrawing" distT="0" distB="0" distL="0" distR="0">
+          <wp:extent cx="1905000" cy="1905000"/>
+          <wp:effectExtent l="0" t="0" r="0" b="0"/>
+          <wp:docPr id="1" name="" descr=""/>
+          <wp:cNvGraphicFramePr>
+            <a:graphicFrameLocks xmlns:a="http://schemas.openxmlformats.org/drawingml/2006/main" noChangeAspect="1"/>
+          </wp:cNvGraphicFramePr>
+          <a:graphic xmlns:a="http://schemas.openxmlformats.org/drawingml/2006/main">
+            <a:graphicData uri="http://schemas.openxmlformats.org/drawingml/2006/picture">
+              <pic:pic xmlns:pic="http://schemas.openxmlformats.org/drawingml/2006/picture">
+                <pic:nvPicPr>
+                  <pic:cNvPr id="0" name=""/>
+                  <pic:cNvPicPr/>
+                </pic:nvPicPr>
+                <pic:blipFill>
+                  <a:blip xmlns:r="http://schemas.openxmlformats.org/officeDocument/2006/relationships" r:embed="R7590a13ed84e40d8"/>
+                  <a:stretch>
+                    <a:fillRect/>
+                  </a:stretch>
+                </pic:blipFill>
+                <pic:spPr>
+                  <a:xfrm>
+                    <a:off x="0" y="0"/>
+                    <a:ext cx="1905000" cy="1905000"/>
+                  </a:xfrm>
+                  <a:prstGeom prst="rect">
+                    <a:avLst/>
+                  </a:prstGeom>
+                </pic:spPr>
+              </pic:pic>
+            </a:graphicData>
+          </a:graphic>
+        </wp:inline>
+      </drawing>
+      <w:pPr/>
+    </w:p>
+    <w:p>
+      <w:pPr/>
+    </w:p>
+    <w:p>
+      <w:pPr/>
+      <w:r>
+        <w:rPr>
+          <w:lang w:val="en-GB"/>
+        </w:rPr>
+        <w:t>Where do i live</w:t>
+      </w:r>
+    </w:p>
+    <w:p>
+      <drawing xmlns="http://schemas.openxmlformats.org/wordprocessingml/2006/main">
+        <wp:inline xmlns:wp="http://schemas.openxmlformats.org/drawingml/2006/wordprocessingDrawing" distT="0" distB="0" distL="0" distR="0">
+          <wp:extent cx="1905000" cy="1905000"/>
+          <wp:effectExtent l="0" t="0" r="0" b="0"/>
+          <wp:docPr id="1" name="" descr=""/>
+          <wp:cNvGraphicFramePr>
+            <a:graphicFrameLocks xmlns:a="http://schemas.openxmlformats.org/drawingml/2006/main" noChangeAspect="1"/>
+          </wp:cNvGraphicFramePr>
+          <a:graphic xmlns:a="http://schemas.openxmlformats.org/drawingml/2006/main">
+            <a:graphicData uri="http://schemas.openxmlformats.org/drawingml/2006/picture">
+              <pic:pic xmlns:pic="http://schemas.openxmlformats.org/drawingml/2006/picture">
+                <pic:nvPicPr>
+                  <pic:cNvPr id="0" name=""/>
+                  <pic:cNvPicPr/>
+                </pic:nvPicPr>
+                <pic:blipFill>
+                  <a:blip xmlns:r="http://schemas.openxmlformats.org/officeDocument/2006/relationships" r:embed="R7590a13ed84e40d8"/>
+                  <a:stretch>
+                    <a:fillRect/>
+                  </a:stretch>
+                </pic:blipFill>
+                <pic:spPr>
+                  <a:xfrm>
+                    <a:off x="0" y="0"/>
+                    <a:ext cx="1905000" cy="1905000"/>
+                  </a:xfrm>
+                  <a:prstGeom prst="rect">
+                    <a:avLst/>
+                  </a:prstGeom>
+                </pic:spPr>
+              </pic:pic>
+            </a:graphicData>
+          </a:graphic>
+        </wp:inline>
+      </drawing>
+      <w:pPr/>
+    </w:p>
+    <w:p>
+      <w:pPr/>
+    </w:p>
+    <w:p>
+      <w:pPr/>
+      <w:r>
+        <w:rPr>
+          <w:lang w:val="en-GB"/>
+        </w:rPr>
+        <w:t>kjzdfdskjflsd</w:t>
+      </w:r>
+    </w:p>
+    <w:p>
+      <drawing xmlns="http://schemas.openxmlformats.org/wordprocessingml/2006/main">
+        <wp:inline xmlns:wp="http://schemas.openxmlformats.org/drawingml/2006/wordprocessingDrawing" distT="0" distB="0" distL="0" distR="0">
+          <wp:extent cx="1905000" cy="1905000"/>
+          <wp:effectExtent l="0" t="0" r="0" b="0"/>
+          <wp:docPr id="1" name="" descr=""/>
+          <wp:cNvGraphicFramePr>
+            <a:graphicFrameLocks xmlns:a="http://schemas.openxmlformats.org/drawingml/2006/main" noChangeAspect="1"/>
+          </wp:cNvGraphicFramePr>
+          <a:graphic xmlns:a="http://schemas.openxmlformats.org/drawingml/2006/main">
+            <a:graphicData uri="http://schemas.openxmlformats.org/drawingml/2006/picture">
+              <pic:pic xmlns:pic="http://schemas.openxmlformats.org/drawingml/2006/picture">
+                <pic:nvPicPr>
+                  <pic:cNvPr id="0" name=""/>
+                  <pic:cNvPicPr/>
+                </pic:nvPicPr>
+                <pic:blipFill>
+                  <a:blip xmlns:r="http://schemas.openxmlformats.org/officeDocument/2006/relationships" r:embed="R3f2d1773e7184475"/>
+                  <a:stretch>
+                    <a:fillRect/>
+                  </a:stretch>
+                </pic:blipFill>
+                <pic:spPr>
+                  <a:xfrm>
+                    <a:off x="0" y="0"/>
+                    <a:ext cx="1905000" cy="1905000"/>
+                  </a:xfrm>
+                  <a:prstGeom prst="rect">
+                    <a:avLst/>
+                  </a:prstGeom>
+                </pic:spPr>
+              </pic:pic>
+            </a:graphicData>
+          </a:graphic>
+        </wp:inline>
+      </drawing>
+      <w:pPr/>
+    </w:p>
+    <w:p>
+      <w:pPr/>
     </w:p>
   </w:body>
 </w:document>

</xml_diff>